<commit_message>
change documentation for new update
</commit_message>
<xml_diff>
--- a/doc/Anleitung_T3Ext_Gmfindroute.docx
+++ b/doc/Anleitung_T3Ext_Gmfindroute.docx
@@ -578,7 +578,7 @@
         <mc:AlternateContent>
           <mc:Choice Requires="wps">
             <w:drawing>
-              <wp:anchor distT="0" distB="0" distL="114300" distR="114300" simplePos="0" relativeHeight="251659264" behindDoc="0" locked="0" layoutInCell="1" allowOverlap="1" wp14:anchorId="3D1544D3" wp14:editId="1FA753B3">
+              <wp:anchor distT="0" distB="0" distL="114300" distR="114300" simplePos="0" relativeHeight="251659264" behindDoc="0" locked="0" layoutInCell="1" allowOverlap="1" wp14:anchorId="3D1544D3" wp14:editId="73F280F8">
                 <wp:simplePos x="0" y="0"/>
                 <wp:positionH relativeFrom="column">
                   <wp:posOffset>-457200</wp:posOffset>
@@ -586,7 +586,7 @@
                 <wp:positionV relativeFrom="paragraph">
                   <wp:posOffset>666115</wp:posOffset>
                 </wp:positionV>
-                <wp:extent cx="6716395" cy="4914900"/>
+                <wp:extent cx="6716395" cy="5143500"/>
                 <wp:effectExtent l="50800" t="25400" r="65405" b="114300"/>
                 <wp:wrapSquare wrapText="bothSides"/>
                 <wp:docPr id="8" name="Textfeld 8"/>
@@ -598,7 +598,7 @@
                       <wps:spPr>
                         <a:xfrm>
                           <a:off x="0" y="0"/>
-                          <a:ext cx="6716395" cy="4914900"/>
+                          <a:ext cx="6716395" cy="5143500"/>
                         </a:xfrm>
                         <a:prstGeom prst="rect">
                           <a:avLst/>
@@ -1181,6 +1181,42 @@
                                 <w:sz w:val="22"/>
                                 <w:szCs w:val="22"/>
                               </w:rPr>
+                              <w:tab/>
+                            </w:r>
+                            <w:r>
+                              <w:rPr>
+                                <w:rFonts w:ascii="Menlo Regular" w:hAnsi="Menlo Regular" w:cs="Menlo Regular"/>
+                                <w:color w:val="000000"/>
+                                <w:sz w:val="22"/>
+                                <w:szCs w:val="22"/>
+                              </w:rPr>
+                              <w:tab/>
+                              <w:t xml:space="preserve">   label_time = Dauer:</w:t>
+                            </w:r>
+                          </w:p>
+                          <w:p>
+                            <w:pPr>
+                              <w:widowControl w:val="0"/>
+                              <w:tabs>
+                                <w:tab w:val="left" w:pos="560"/>
+                              </w:tabs>
+                              <w:autoSpaceDE w:val="0"/>
+                              <w:autoSpaceDN w:val="0"/>
+                              <w:adjustRightInd w:val="0"/>
+                              <w:rPr>
+                                <w:rFonts w:ascii="Menlo Regular" w:hAnsi="Menlo Regular" w:cs="Menlo Regular"/>
+                                <w:color w:val="000000"/>
+                                <w:sz w:val="22"/>
+                                <w:szCs w:val="22"/>
+                              </w:rPr>
+                            </w:pPr>
+                            <w:r>
+                              <w:rPr>
+                                <w:rFonts w:ascii="Menlo Regular" w:hAnsi="Menlo Regular" w:cs="Menlo Regular"/>
+                                <w:color w:val="000000"/>
+                                <w:sz w:val="22"/>
+                                <w:szCs w:val="22"/>
+                              </w:rPr>
                               <w:t xml:space="preserve">        label_google = Wegbeschreibung:</w:t>
                             </w:r>
                           </w:p>
@@ -1429,7 +1465,7 @@
                 <v:stroke joinstyle="miter"/>
                 <v:path gradientshapeok="t" o:connecttype="rect"/>
               </v:shapetype>
-              <v:shape id="Textfeld 8" o:spid="_x0000_s1026" type="#_x0000_t202" style="position:absolute;margin-left:-35.95pt;margin-top:52.45pt;width:528.85pt;height:387pt;z-index:251659264;visibility:visible;mso-wrap-style:square;mso-width-percent:0;mso-height-percent:0;mso-wrap-distance-left:9pt;mso-wrap-distance-top:0;mso-wrap-distance-right:9pt;mso-wrap-distance-bottom:0;mso-position-horizontal:absolute;mso-position-horizontal-relative:text;mso-position-vertical:absolute;mso-position-vertical-relative:text;mso-width-percent:0;mso-height-percent:0;mso-width-relative:margin;mso-height-relative:margin;v-text-anchor:top" o:gfxdata="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" filled="f" strokecolor="#4579b8 [3044]">
+              <v:shape id="Textfeld 8" o:spid="_x0000_s1026" type="#_x0000_t202" style="position:absolute;margin-left:-35.95pt;margin-top:52.45pt;width:528.85pt;height:405pt;z-index:251659264;visibility:visible;mso-wrap-style:square;mso-width-percent:0;mso-height-percent:0;mso-wrap-distance-left:9pt;mso-wrap-distance-top:0;mso-wrap-distance-right:9pt;mso-wrap-distance-bottom:0;mso-position-horizontal:absolute;mso-position-horizontal-relative:text;mso-position-vertical:absolute;mso-position-vertical-relative:text;mso-width-percent:0;mso-height-percent:0;mso-width-relative:margin;mso-height-relative:margin;v-text-anchor:top" o:gfxdata="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" filled="f" strokecolor="#4579b8 [3044]">
                 <v:shadow on="t" opacity="22937f" mv:blur="40000f" origin=",.5" offset="0,23000emu"/>
                 <v:textbox>
                   <w:txbxContent>
@@ -1987,6 +2023,42 @@
                           <w:sz w:val="22"/>
                           <w:szCs w:val="22"/>
                         </w:rPr>
+                        <w:tab/>
+                      </w:r>
+                      <w:r>
+                        <w:rPr>
+                          <w:rFonts w:ascii="Menlo Regular" w:hAnsi="Menlo Regular" w:cs="Menlo Regular"/>
+                          <w:color w:val="000000"/>
+                          <w:sz w:val="22"/>
+                          <w:szCs w:val="22"/>
+                        </w:rPr>
+                        <w:tab/>
+                        <w:t xml:space="preserve">   label_time = Dauer:</w:t>
+                      </w:r>
+                    </w:p>
+                    <w:p>
+                      <w:pPr>
+                        <w:widowControl w:val="0"/>
+                        <w:tabs>
+                          <w:tab w:val="left" w:pos="560"/>
+                        </w:tabs>
+                        <w:autoSpaceDE w:val="0"/>
+                        <w:autoSpaceDN w:val="0"/>
+                        <w:adjustRightInd w:val="0"/>
+                        <w:rPr>
+                          <w:rFonts w:ascii="Menlo Regular" w:hAnsi="Menlo Regular" w:cs="Menlo Regular"/>
+                          <w:color w:val="000000"/>
+                          <w:sz w:val="22"/>
+                          <w:szCs w:val="22"/>
+                        </w:rPr>
+                      </w:pPr>
+                      <w:r>
+                        <w:rPr>
+                          <w:rFonts w:ascii="Menlo Regular" w:hAnsi="Menlo Regular" w:cs="Menlo Regular"/>
+                          <w:color w:val="000000"/>
+                          <w:sz w:val="22"/>
+                          <w:szCs w:val="22"/>
+                        </w:rPr>
                         <w:t xml:space="preserve">        label_google = Wegbeschreibung:</w:t>
                       </w:r>
                     </w:p>
@@ -2233,18 +2305,14 @@
         <w:t>Konfigurationen</w:t>
       </w:r>
       <w:r>
-        <w:t>, welche im Setupbereich des Templates eingetragen wer</w:t>
+        <w:t>, welche im Setupbereich des Templates eingetragen werden kann</w:t>
+      </w:r>
+      <w:r>
+        <w:t>:</w:t>
       </w:r>
       <w:bookmarkStart w:id="3" w:name="_GoBack"/>
       <w:bookmarkEnd w:id="3"/>
-      <w:r>
-        <w:t>den kann</w:t>
-      </w:r>
-      <w:r>
-        <w:t>:</w:t>
-      </w:r>
     </w:p>
-    <w:p/>
     <w:p>
       <w:pPr>
         <w:pStyle w:val="berschrift1"/>
@@ -2407,7 +2475,10 @@
       <w:t>Google Maps Find&amp;Route – TYPO3 Extension (tx_gmfindroute)</w:t>
     </w:r>
     <w:r>
-      <w:t xml:space="preserve"> – v0.9 beta</w:t>
+      <w:t xml:space="preserve"> – v1.0</w:t>
+    </w:r>
+    <w:r>
+      <w:t xml:space="preserve"> beta</w:t>
     </w:r>
   </w:p>
 </w:hdr>
@@ -4191,7 +4262,7 @@
 </file>
 
 <file path=customXml/itemProps1.xml><?xml version="1.0" encoding="utf-8"?>
-<ds:datastoreItem xmlns:ds="http://schemas.openxmlformats.org/officeDocument/2006/customXml" ds:itemID="{891EF17F-FAFC-6744-B655-EE6F7CCA1E18}">
+<ds:datastoreItem xmlns:ds="http://schemas.openxmlformats.org/officeDocument/2006/customXml" ds:itemID="{12F8F267-74D4-FB49-A454-BB239458AEF6}">
   <ds:schemaRefs>
     <ds:schemaRef ds:uri="http://schemas.openxmlformats.org/officeDocument/2006/bibliography"/>
   </ds:schemaRefs>

</xml_diff>

<commit_message>
+ add new build # remove infobox # add template system # change style for IE
</commit_message>
<xml_diff>
--- a/doc/Anleitung_T3Ext_Gmfindroute.docx
+++ b/doc/Anleitung_T3Ext_Gmfindroute.docx
@@ -565,7 +565,6 @@
       </w:pPr>
       <w:bookmarkStart w:id="2" w:name="_Toc191619829"/>
       <w:r>
-        <w:lastRenderedPageBreak/>
         <w:t>Konfiguration über TypoScript</w:t>
       </w:r>
       <w:bookmarkEnd w:id="2"/>
@@ -578,7 +577,7 @@
         <mc:AlternateContent>
           <mc:Choice Requires="wps">
             <w:drawing>
-              <wp:anchor distT="0" distB="0" distL="114300" distR="114300" simplePos="0" relativeHeight="251659264" behindDoc="0" locked="0" layoutInCell="1" allowOverlap="1" wp14:anchorId="3D1544D3" wp14:editId="73F280F8">
+              <wp:anchor distT="0" distB="0" distL="114300" distR="114300" simplePos="0" relativeHeight="251659264" behindDoc="0" locked="0" layoutInCell="1" allowOverlap="1" wp14:anchorId="3D1544D3" wp14:editId="7AD8C487">
                 <wp:simplePos x="0" y="0"/>
                 <wp:positionH relativeFrom="column">
                   <wp:posOffset>-457200</wp:posOffset>
@@ -686,7 +685,25 @@
                                 <w:sz w:val="22"/>
                                 <w:szCs w:val="22"/>
                               </w:rPr>
-                              <w:t xml:space="preserve">    pathDefImgMarker = typo3conf/ext/gmfindroute/pi1/img/logo_50_marker.png</w:t>
+                              <w:t xml:space="preserve">    pathDefImgMarker = </w:t>
+                            </w:r>
+                            <w:r>
+                              <w:rPr>
+                                <w:rFonts w:ascii="Menlo Regular" w:hAnsi="Menlo Regular" w:cs="Menlo Regular"/>
+                                <w:color w:val="000000"/>
+                                <w:sz w:val="22"/>
+                                <w:szCs w:val="22"/>
+                              </w:rPr>
+                              <w:t>EXT:</w:t>
+                            </w:r>
+                            <w:r>
+                              <w:rPr>
+                                <w:rFonts w:ascii="Menlo Regular" w:hAnsi="Menlo Regular" w:cs="Menlo Regular"/>
+                                <w:color w:val="000000"/>
+                                <w:sz w:val="22"/>
+                                <w:szCs w:val="22"/>
+                              </w:rPr>
+                              <w:t>gmfindroute/pi1/img/logo_50_marker.png</w:t>
                             </w:r>
                           </w:p>
                           <w:p>
@@ -712,7 +729,60 @@
                                 <w:sz w:val="22"/>
                                 <w:szCs w:val="22"/>
                               </w:rPr>
-                              <w:t xml:space="preserve">    includeCSS = typo3conf/ext/gmfindroute/pi1/css/style.css</w:t>
+                              <w:t xml:space="preserve">    includeCSS = </w:t>
+                            </w:r>
+                            <w:r>
+                              <w:rPr>
+                                <w:rFonts w:ascii="Menlo Regular" w:hAnsi="Menlo Regular" w:cs="Menlo Regular"/>
+                                <w:color w:val="000000"/>
+                                <w:sz w:val="22"/>
+                                <w:szCs w:val="22"/>
+                              </w:rPr>
+                              <w:t>EXT:</w:t>
+                            </w:r>
+                            <w:r>
+                              <w:rPr>
+                                <w:rFonts w:ascii="Menlo Regular" w:hAnsi="Menlo Regular" w:cs="Menlo Regular"/>
+                                <w:color w:val="000000"/>
+                                <w:sz w:val="22"/>
+                                <w:szCs w:val="22"/>
+                              </w:rPr>
+                              <w:t>gmfindroute/pi1/css/style.css</w:t>
+                            </w:r>
+                          </w:p>
+                          <w:p>
+                            <w:pPr>
+                              <w:widowControl w:val="0"/>
+                              <w:tabs>
+                                <w:tab w:val="left" w:pos="560"/>
+                              </w:tabs>
+                              <w:autoSpaceDE w:val="0"/>
+                              <w:autoSpaceDN w:val="0"/>
+                              <w:adjustRightInd w:val="0"/>
+                              <w:rPr>
+                                <w:rFonts w:ascii="Menlo Regular" w:hAnsi="Menlo Regular" w:cs="Menlo Regular"/>
+                                <w:color w:val="000000"/>
+                                <w:sz w:val="22"/>
+                                <w:szCs w:val="22"/>
+                              </w:rPr>
+                            </w:pPr>
+                            <w:r>
+                              <w:rPr>
+                                <w:rFonts w:ascii="Menlo Regular" w:hAnsi="Menlo Regular" w:cs="Menlo Regular"/>
+                                <w:color w:val="000000"/>
+                                <w:sz w:val="22"/>
+                                <w:szCs w:val="22"/>
+                              </w:rPr>
+                              <w:t xml:space="preserve">    </w:t>
+                            </w:r>
+                            <w:r>
+                              <w:rPr>
+                                <w:rFonts w:ascii="Menlo Regular" w:hAnsi="Menlo Regular" w:cs="Menlo Regular"/>
+                                <w:color w:val="000000"/>
+                                <w:sz w:val="22"/>
+                                <w:szCs w:val="22"/>
+                              </w:rPr>
+                              <w:t>templateFile = EXT:gmfindroute/pi1/tmpl/template.tmpl</w:t>
                             </w:r>
                           </w:p>
                           <w:p>
@@ -1528,7 +1598,25 @@
                           <w:sz w:val="22"/>
                           <w:szCs w:val="22"/>
                         </w:rPr>
-                        <w:t xml:space="preserve">    pathDefImgMarker = typo3conf/ext/gmfindroute/pi1/img/logo_50_marker.png</w:t>
+                        <w:t xml:space="preserve">    pathDefImgMarker = </w:t>
+                      </w:r>
+                      <w:r>
+                        <w:rPr>
+                          <w:rFonts w:ascii="Menlo Regular" w:hAnsi="Menlo Regular" w:cs="Menlo Regular"/>
+                          <w:color w:val="000000"/>
+                          <w:sz w:val="22"/>
+                          <w:szCs w:val="22"/>
+                        </w:rPr>
+                        <w:t>EXT:</w:t>
+                      </w:r>
+                      <w:r>
+                        <w:rPr>
+                          <w:rFonts w:ascii="Menlo Regular" w:hAnsi="Menlo Regular" w:cs="Menlo Regular"/>
+                          <w:color w:val="000000"/>
+                          <w:sz w:val="22"/>
+                          <w:szCs w:val="22"/>
+                        </w:rPr>
+                        <w:t>gmfindroute/pi1/img/logo_50_marker.png</w:t>
                       </w:r>
                     </w:p>
                     <w:p>
@@ -1554,7 +1642,60 @@
                           <w:sz w:val="22"/>
                           <w:szCs w:val="22"/>
                         </w:rPr>
-                        <w:t xml:space="preserve">    includeCSS = typo3conf/ext/gmfindroute/pi1/css/style.css</w:t>
+                        <w:t xml:space="preserve">    includeCSS = </w:t>
+                      </w:r>
+                      <w:r>
+                        <w:rPr>
+                          <w:rFonts w:ascii="Menlo Regular" w:hAnsi="Menlo Regular" w:cs="Menlo Regular"/>
+                          <w:color w:val="000000"/>
+                          <w:sz w:val="22"/>
+                          <w:szCs w:val="22"/>
+                        </w:rPr>
+                        <w:t>EXT:</w:t>
+                      </w:r>
+                      <w:r>
+                        <w:rPr>
+                          <w:rFonts w:ascii="Menlo Regular" w:hAnsi="Menlo Regular" w:cs="Menlo Regular"/>
+                          <w:color w:val="000000"/>
+                          <w:sz w:val="22"/>
+                          <w:szCs w:val="22"/>
+                        </w:rPr>
+                        <w:t>gmfindroute/pi1/css/style.css</w:t>
+                      </w:r>
+                    </w:p>
+                    <w:p>
+                      <w:pPr>
+                        <w:widowControl w:val="0"/>
+                        <w:tabs>
+                          <w:tab w:val="left" w:pos="560"/>
+                        </w:tabs>
+                        <w:autoSpaceDE w:val="0"/>
+                        <w:autoSpaceDN w:val="0"/>
+                        <w:adjustRightInd w:val="0"/>
+                        <w:rPr>
+                          <w:rFonts w:ascii="Menlo Regular" w:hAnsi="Menlo Regular" w:cs="Menlo Regular"/>
+                          <w:color w:val="000000"/>
+                          <w:sz w:val="22"/>
+                          <w:szCs w:val="22"/>
+                        </w:rPr>
+                      </w:pPr>
+                      <w:r>
+                        <w:rPr>
+                          <w:rFonts w:ascii="Menlo Regular" w:hAnsi="Menlo Regular" w:cs="Menlo Regular"/>
+                          <w:color w:val="000000"/>
+                          <w:sz w:val="22"/>
+                          <w:szCs w:val="22"/>
+                        </w:rPr>
+                        <w:t xml:space="preserve">    </w:t>
+                      </w:r>
+                      <w:r>
+                        <w:rPr>
+                          <w:rFonts w:ascii="Menlo Regular" w:hAnsi="Menlo Regular" w:cs="Menlo Regular"/>
+                          <w:color w:val="000000"/>
+                          <w:sz w:val="22"/>
+                          <w:szCs w:val="22"/>
+                        </w:rPr>
+                        <w:t>templateFile = EXT:gmfindroute/pi1/tmpl/template.tmpl</w:t>
                       </w:r>
                     </w:p>
                     <w:p>
@@ -2293,25 +2434,28 @@
         <w:t>Über das Template können verschiedenste Einstellungen zur Extension du</w:t>
       </w:r>
       <w:r>
-        <w:t>rchgeführt werden. Der folgende Ausschnitt zeigt</w:t>
-      </w:r>
-      <w:r>
-        <w:t xml:space="preserve"> die </w:t>
-      </w:r>
-      <w:r>
-        <w:t>Standard-</w:t>
-      </w:r>
-      <w:r>
-        <w:t>Konfigurationen</w:t>
-      </w:r>
-      <w:r>
-        <w:t>, welche im Setupbereich des Templates eingetragen werden kann</w:t>
-      </w:r>
-      <w:r>
-        <w:t>:</w:t>
+        <w:t>rchgefü</w:t>
       </w:r>
       <w:bookmarkStart w:id="3" w:name="_GoBack"/>
       <w:bookmarkEnd w:id="3"/>
+      <w:r>
+        <w:t>hrt werden. Der folgende Ausschnitt zeigt</w:t>
+      </w:r>
+      <w:r>
+        <w:t xml:space="preserve"> die </w:t>
+      </w:r>
+      <w:r>
+        <w:t>Standard-</w:t>
+      </w:r>
+      <w:r>
+        <w:t>Konfigurationen</w:t>
+      </w:r>
+      <w:r>
+        <w:t>, welche im Setupbereich des Templates eingetragen werden kann</w:t>
+      </w:r>
+      <w:r>
+        <w:t>:</w:t>
+      </w:r>
     </w:p>
     <w:p>
       <w:pPr>
@@ -4262,7 +4406,7 @@
 </file>
 
 <file path=customXml/itemProps1.xml><?xml version="1.0" encoding="utf-8"?>
-<ds:datastoreItem xmlns:ds="http://schemas.openxmlformats.org/officeDocument/2006/customXml" ds:itemID="{12F8F267-74D4-FB49-A454-BB239458AEF6}">
+<ds:datastoreItem xmlns:ds="http://schemas.openxmlformats.org/officeDocument/2006/customXml" ds:itemID="{14EA73FF-AF78-484E-8716-02C0A3BDCFDE}">
   <ds:schemaRefs>
     <ds:schemaRef ds:uri="http://schemas.openxmlformats.org/officeDocument/2006/bibliography"/>
   </ds:schemaRefs>

</xml_diff>